<commit_message>
[Add] Helpdesk Close Code Module
</commit_message>
<xml_diff>
--- a/HowTo Documents/Project Enhancements Known Issues.docx
+++ b/HowTo Documents/Project Enhancements Known Issues.docx
@@ -30,7 +30,19 @@
         <w:t xml:space="preserve">Add sub-tasks </w:t>
       </w:r>
       <w:r>
-        <w:t>to a templates task, then create a new project from that template. The sub Tasks do seem to copy correctly and look normal on the new project, but the count on the old template includes the old count plus the new one. Maybe an issue with how that field is being computed?</w:t>
+        <w:t xml:space="preserve">to a </w:t>
+      </w:r>
+      <w:r>
+        <w:t xml:space="preserve">project </w:t>
+      </w:r>
+      <w:r>
+        <w:t xml:space="preserve">templates task, then create a new project from that template. </w:t>
+      </w:r>
+      <w:r>
+        <w:br/>
+      </w:r>
+      <w:r>
+        <w:t>The sub Tasks do seem to copy correctly and look normal on the new project, but the count on the old template includes the old count plus the new one. Maybe an issue with how that field is being computed?</w:t>
       </w:r>
     </w:p>
     <w:p>
@@ -70,7 +82,25 @@
         </w:numPr>
       </w:pPr>
       <w:r>
-        <w:t>Error can occur if there are multiple forecasts on the same task, then time/user/start/end changes on the task.</w:t>
+        <w:t xml:space="preserve">Error can occur if there are multiple forecasts </w:t>
+      </w:r>
+      <w:r>
+        <w:t xml:space="preserve">(for different people) </w:t>
+      </w:r>
+      <w:r>
+        <w:t>on the same task, then time/user/start/end changes on the task.</w:t>
+      </w:r>
+    </w:p>
+    <w:p>
+      <w:pPr>
+        <w:pStyle w:val="ListParagraph"/>
+        <w:numPr>
+          <w:ilvl w:val="0"/>
+          <w:numId w:val="1"/>
+        </w:numPr>
+      </w:pPr>
+      <w:r>
+        <w:t>Sometimes Errors occur due to existing forecasts</w:t>
       </w:r>
       <w:bookmarkStart w:id="0" w:name="_GoBack"/>
       <w:bookmarkEnd w:id="0"/>

</xml_diff>